<commit_message>
Replaced old resume doc and png, adjusted font size of normal links, returned to original code for work
</commit_message>
<xml_diff>
--- a/assets/documents/Resume Leo(4-1-2025).docx
+++ b/assets/documents/Resume Leo(4-1-2025).docx
@@ -857,27 +857,7 @@
           <w:szCs w:val="22"/>
           <w:u w:val="single"/>
         </w:rPr>
-        <w:t xml:space="preserve">, </w:t>
-      </w:r>
-      <w:proofErr w:type="spellStart"/>
-      <w:r>
-        <w:rPr>
-          <w:rFonts w:ascii="Times New Roman" w:eastAsia="Segoe UI" w:hAnsi="Times New Roman" w:cs="Times New Roman"/>
-          <w:sz w:val="22"/>
-          <w:szCs w:val="22"/>
-          <w:u w:val="single"/>
-        </w:rPr>
-        <w:t>SayKid</w:t>
-      </w:r>
-      <w:proofErr w:type="spellEnd"/>
-      <w:r>
-        <w:rPr>
-          <w:rFonts w:ascii="Times New Roman" w:eastAsia="Segoe UI" w:hAnsi="Times New Roman" w:cs="Times New Roman"/>
-          <w:sz w:val="22"/>
-          <w:szCs w:val="22"/>
-          <w:u w:val="single"/>
-        </w:rPr>
-        <w:t>, Remote</w:t>
+        <w:t>, SayKid, Remote</w:t>
       </w:r>
       <w:r>
         <w:tab/>

</xml_diff>